<commit_message>
Ignoring some files and uploading proposal doc
</commit_message>
<xml_diff>
--- a/proposal.docx
+++ b/proposal.docx
@@ -33,20 +33,201 @@
     <w:p>
       <w:pPr>
         <w:rPr>
-          <w:lang w:val="en-US"/>
-        </w:rPr>
-      </w:pPr>
-      <w:r>
-        <w:rPr>
-          <w:lang w:val="en-US"/>
-        </w:rPr>
-        <w:t>The employment of robots for stock management in logistic planning grows constantly in distribution centers daily operations.</w:t>
-      </w:r>
-      <w:r>
-        <w:rPr>
-          <w:lang w:val="en-US"/>
-        </w:rPr>
-        <w:t xml:space="preserve"> Goods are moved</w:t>
+          <w:lang w:val="en-GB"/>
+        </w:rPr>
+      </w:pPr>
+      <w:r>
+        <w:rPr>
+          <w:lang w:val="en-GB"/>
+        </w:rPr>
+        <w:t>Artificial Intelligence has been integrated into almost every aspect of our daily lives, specially when it comes to commerce. Natural Language Processing (NLP) gave us advanced chat bots and translation tools that revolutionized the way customers interact with companies, while Computer Vision is responsible for skills like object identification and pattern recognition</w:t>
+      </w:r>
+      <w:r>
+        <w:rPr>
+          <w:lang w:val="en-GB"/>
+        </w:rPr>
+        <w:t xml:space="preserve">, that together can reduce production deviations and human errors in ways </w:t>
+      </w:r>
+      <w:proofErr w:type="gramStart"/>
+      <w:r>
+        <w:rPr>
+          <w:lang w:val="en-GB"/>
+        </w:rPr>
+        <w:t>not imagined</w:t>
+      </w:r>
+      <w:proofErr w:type="gramEnd"/>
+      <w:r>
+        <w:rPr>
+          <w:lang w:val="en-GB"/>
+        </w:rPr>
+        <w:t xml:space="preserve"> some decades ago</w:t>
+      </w:r>
+      <w:r>
+        <w:rPr>
+          <w:lang w:val="en-GB"/>
+        </w:rPr>
+        <w:t xml:space="preserve"> [1]</w:t>
+      </w:r>
+      <w:r>
+        <w:rPr>
+          <w:lang w:val="en-GB"/>
+        </w:rPr>
+        <w:t>.</w:t>
+      </w:r>
+    </w:p>
+    <w:p>
+      <w:pPr>
+        <w:rPr>
+          <w:lang w:val="en-GB"/>
+        </w:rPr>
+      </w:pPr>
+      <w:r>
+        <w:rPr>
+          <w:lang w:val="en-GB"/>
+        </w:rPr>
+        <w:t xml:space="preserve">In the early days of Computer Vision, in the late 1960s, the motivation for the development of the technology </w:t>
+      </w:r>
+      <w:r>
+        <w:rPr>
+          <w:lang w:val="en-GB"/>
+        </w:rPr>
+        <w:t xml:space="preserve">was to serve as a </w:t>
+      </w:r>
+      <w:proofErr w:type="gramStart"/>
+      <w:r>
+        <w:rPr>
+          <w:lang w:val="en-GB"/>
+        </w:rPr>
+        <w:t>stepping stone</w:t>
+      </w:r>
+      <w:proofErr w:type="gramEnd"/>
+      <w:r>
+        <w:rPr>
+          <w:lang w:val="en-GB"/>
+        </w:rPr>
+        <w:t xml:space="preserve"> leading to provide systems with intelligent behaviour. The first attempt to do </w:t>
+      </w:r>
+      <w:r>
+        <w:rPr>
+          <w:lang w:val="en-GB"/>
+        </w:rPr>
+        <w:t>so was attaching a camera to a computer and having it describe what it could perceive. [2]</w:t>
+      </w:r>
+    </w:p>
+    <w:p>
+      <w:pPr>
+        <w:rPr>
+          <w:lang w:val="en-US"/>
+        </w:rPr>
+      </w:pPr>
+      <w:r>
+        <w:rPr>
+          <w:lang w:val="en-US"/>
+        </w:rPr>
+        <w:t xml:space="preserve">Fortunately, Computer Vision has advanced a lot since then. </w:t>
+      </w:r>
+      <w:r>
+        <w:rPr>
+          <w:lang w:val="en-US"/>
+        </w:rPr>
+        <w:t xml:space="preserve">One of the results of Computer Vision </w:t>
+      </w:r>
+      <w:r>
+        <w:rPr>
+          <w:lang w:val="en-US"/>
+        </w:rPr>
+        <w:t>can be seen</w:t>
+      </w:r>
+      <w:r>
+        <w:rPr>
+          <w:lang w:val="en-US"/>
+        </w:rPr>
+        <w:t xml:space="preserve"> </w:t>
+      </w:r>
+      <w:r>
+        <w:rPr>
+          <w:lang w:val="en-US"/>
+        </w:rPr>
+        <w:t xml:space="preserve">in </w:t>
+      </w:r>
+      <w:r>
+        <w:rPr>
+          <w:lang w:val="en-US"/>
+        </w:rPr>
+        <w:t>robots</w:t>
+      </w:r>
+      <w:r>
+        <w:rPr>
+          <w:lang w:val="en-US"/>
+        </w:rPr>
+        <w:t xml:space="preserve"> used in</w:t>
+      </w:r>
+      <w:r>
+        <w:rPr>
+          <w:lang w:val="en-US"/>
+        </w:rPr>
+        <w:t xml:space="preserve"> stock management</w:t>
+      </w:r>
+      <w:r>
+        <w:rPr>
+          <w:lang w:val="en-US"/>
+        </w:rPr>
+        <w:t xml:space="preserve">. This </w:t>
+      </w:r>
+      <w:r>
+        <w:rPr>
+          <w:lang w:val="en-US"/>
+        </w:rPr>
+        <w:t>trend tends to be a part of</w:t>
+      </w:r>
+      <w:r>
+        <w:rPr>
+          <w:lang w:val="en-US"/>
+        </w:rPr>
+        <w:t xml:space="preserve"> logistic planning </w:t>
+      </w:r>
+      <w:r>
+        <w:rPr>
+          <w:lang w:val="en-US"/>
+        </w:rPr>
+        <w:t xml:space="preserve">and </w:t>
+      </w:r>
+      <w:r>
+        <w:rPr>
+          <w:lang w:val="en-US"/>
+        </w:rPr>
+        <w:t>grows constantly in distribution centers</w:t>
+      </w:r>
+      <w:r>
+        <w:rPr>
+          <w:lang w:val="en-US"/>
+        </w:rPr>
+        <w:t>’</w:t>
+      </w:r>
+      <w:r>
+        <w:rPr>
+          <w:lang w:val="en-US"/>
+        </w:rPr>
+        <w:t xml:space="preserve"> daily operations.</w:t>
+      </w:r>
+      <w:r>
+        <w:rPr>
+          <w:lang w:val="en-US"/>
+        </w:rPr>
+        <w:t xml:space="preserve"> </w:t>
+      </w:r>
+    </w:p>
+    <w:p>
+      <w:pPr>
+        <w:rPr>
+          <w:lang w:val="en-US"/>
+        </w:rPr>
+      </w:pPr>
+      <w:r>
+        <w:rPr>
+          <w:lang w:val="en-US"/>
+        </w:rPr>
+        <w:t>Goods are moved</w:t>
       </w:r>
       <w:r>
         <w:rPr>
@@ -76,7 +257,19 @@
         <w:rPr>
           <w:lang w:val="en-US"/>
         </w:rPr>
-        <w:t xml:space="preserve">. This project takes that into consideration and uses this trend to propose a usage of Machine Learning (ML) techniques to optimize logistic operations involving robots. </w:t>
+        <w:t xml:space="preserve">. This project takes that into consideration and uses </w:t>
+      </w:r>
+      <w:r>
+        <w:rPr>
+          <w:lang w:val="en-US"/>
+        </w:rPr>
+        <w:t xml:space="preserve">Computer Vision </w:t>
+      </w:r>
+      <w:r>
+        <w:rPr>
+          <w:lang w:val="en-US"/>
+        </w:rPr>
+        <w:t>to propose a usage of Machine Learning (ML) to optimize operations involving robots.</w:t>
       </w:r>
     </w:p>
     <w:p>
@@ -164,7 +357,240 @@
         <w:rPr>
           <w:lang w:val="en-GB"/>
         </w:rPr>
-        <w:t xml:space="preserve"> management applying computer vision</w:t>
+        <w:t xml:space="preserve"> management applying </w:t>
+      </w:r>
+      <w:r>
+        <w:rPr>
+          <w:lang w:val="en-GB"/>
+        </w:rPr>
+        <w:t>C</w:t>
+      </w:r>
+      <w:r>
+        <w:rPr>
+          <w:lang w:val="en-GB"/>
+        </w:rPr>
+        <w:t xml:space="preserve">omputer </w:t>
+      </w:r>
+      <w:r>
+        <w:rPr>
+          <w:lang w:val="en-GB"/>
+        </w:rPr>
+        <w:t>Vi</w:t>
+      </w:r>
+      <w:r>
+        <w:rPr>
+          <w:lang w:val="en-GB"/>
+        </w:rPr>
+        <w:t xml:space="preserve">sion to robots used </w:t>
+      </w:r>
+      <w:r>
+        <w:rPr>
+          <w:lang w:val="en-GB"/>
+        </w:rPr>
+        <w:t xml:space="preserve"> in </w:t>
+      </w:r>
+      <w:r>
+        <w:rPr>
+          <w:lang w:val="en-GB"/>
+        </w:rPr>
+        <w:t>storage</w:t>
+      </w:r>
+      <w:r>
+        <w:rPr>
+          <w:lang w:val="en-GB"/>
+        </w:rPr>
+        <w:t xml:space="preserve"> operations. </w:t>
+      </w:r>
+    </w:p>
+    <w:p>
+      <w:pPr>
+        <w:rPr>
+          <w:lang w:val="en-GB"/>
+        </w:rPr>
+      </w:pPr>
+      <w:r>
+        <w:rPr>
+          <w:lang w:val="en-GB"/>
+        </w:rPr>
+        <w:t>The problem can be broken down into categories:</w:t>
+      </w:r>
+    </w:p>
+    <w:p>
+      <w:pPr>
+        <w:pStyle w:val="Ttulo3"/>
+        <w:rPr>
+          <w:lang w:val="en-GB"/>
+        </w:rPr>
+      </w:pPr>
+      <w:r>
+        <w:rPr>
+          <w:lang w:val="en-GB"/>
+        </w:rPr>
+        <w:t>Quantification</w:t>
+      </w:r>
+    </w:p>
+    <w:p>
+      <w:pPr>
+        <w:rPr>
+          <w:lang w:val="en-GB"/>
+        </w:rPr>
+      </w:pPr>
+      <w:r>
+        <w:rPr>
+          <w:lang w:val="en-GB"/>
+        </w:rPr>
+        <w:t xml:space="preserve">The quantitative aspect of my problem is defined by the number of items present in each image that </w:t>
+      </w:r>
+      <w:r>
+        <w:rPr>
+          <w:lang w:val="en-GB"/>
+        </w:rPr>
+        <w:t xml:space="preserve">are </w:t>
+      </w:r>
+      <w:r>
+        <w:rPr>
+          <w:lang w:val="en-GB"/>
+        </w:rPr>
+        <w:t xml:space="preserve">identified by the ML model. These quantities of items </w:t>
+      </w:r>
+      <w:r>
+        <w:rPr>
+          <w:lang w:val="en-GB"/>
+        </w:rPr>
+        <w:t>are the classes in which the images will be classified.</w:t>
+      </w:r>
+    </w:p>
+    <w:p>
+      <w:pPr>
+        <w:pStyle w:val="Ttulo3"/>
+        <w:rPr>
+          <w:lang w:val="en-GB"/>
+        </w:rPr>
+      </w:pPr>
+      <w:r>
+        <w:rPr>
+          <w:lang w:val="en-GB"/>
+        </w:rPr>
+        <w:t>Measurability</w:t>
+      </w:r>
+    </w:p>
+    <w:p>
+      <w:pPr>
+        <w:rPr>
+          <w:lang w:val="en-GB"/>
+        </w:rPr>
+      </w:pPr>
+      <w:r>
+        <w:rPr>
+          <w:lang w:val="en-GB"/>
+        </w:rPr>
+        <w:t xml:space="preserve">One way to provide a measurable aspect to this problem is </w:t>
+      </w:r>
+      <w:r>
+        <w:rPr>
+          <w:lang w:val="en-GB"/>
+        </w:rPr>
+        <w:t xml:space="preserve">to take into consideration the difference between the number of items shown in an image and the quantity accused by the ML model. </w:t>
+      </w:r>
+    </w:p>
+    <w:p>
+      <w:pPr>
+        <w:pStyle w:val="Ttulo3"/>
+        <w:rPr>
+          <w:lang w:val="en-GB"/>
+        </w:rPr>
+      </w:pPr>
+      <w:r>
+        <w:rPr>
+          <w:lang w:val="en-GB"/>
+        </w:rPr>
+        <w:t>Replicability</w:t>
+      </w:r>
+    </w:p>
+    <w:p>
+      <w:pPr>
+        <w:rPr>
+          <w:lang w:val="en-GB"/>
+        </w:rPr>
+      </w:pPr>
+      <w:r>
+        <w:rPr>
+          <w:lang w:val="en-GB"/>
+        </w:rPr>
+        <w:t xml:space="preserve">This problem can be tackled by anyone that has access to a large number of images where different number of items are portrayed. After labelling these images, the same method </w:t>
+      </w:r>
+      <w:r>
+        <w:rPr>
+          <w:lang w:val="en-GB"/>
+        </w:rPr>
+        <w:t>proposed by my in this work can be used.</w:t>
+      </w:r>
+    </w:p>
+    <w:p>
+      <w:pPr>
+        <w:pStyle w:val="Ttulo2"/>
+        <w:rPr>
+          <w:lang w:val="en-GB"/>
+        </w:rPr>
+      </w:pPr>
+      <w:r>
+        <w:rPr>
+          <w:lang w:val="en-GB"/>
+        </w:rPr>
+        <w:lastRenderedPageBreak/>
+        <w:t>Solution Statement</w:t>
+      </w:r>
+    </w:p>
+    <w:p>
+      <w:pPr>
+        <w:rPr>
+          <w:lang w:val="en-GB"/>
+        </w:rPr>
+      </w:pPr>
+      <w:r>
+        <w:rPr>
+          <w:lang w:val="en-GB"/>
+        </w:rPr>
+        <w:t>The chosen method to solve the proposed problem is to give robots, and consequently the controlling system, the ability to identify the number of items being transported in bins used for storage.</w:t>
+      </w:r>
+    </w:p>
+    <w:p>
+      <w:pPr>
+        <w:rPr>
+          <w:lang w:val="en-GB"/>
+        </w:rPr>
+      </w:pPr>
+      <w:r>
+        <w:rPr>
+          <w:lang w:val="en-GB"/>
+        </w:rPr>
+        <w:t>It is assumed that this capability could reduce time and possible mistakes in storage management processes.</w:t>
+      </w:r>
+    </w:p>
+    <w:p>
+      <w:pPr>
+        <w:rPr>
+          <w:lang w:val="en-GB"/>
+        </w:rPr>
+      </w:pPr>
+      <w:r>
+        <w:rPr>
+          <w:lang w:val="en-GB"/>
+        </w:rPr>
+        <w:t>The method I intend to use to develop my solution for this problem is to use a pretrained Computer Vision model called ResNet and finetune it to best fit the images in my dataset.</w:t>
+      </w:r>
+    </w:p>
+    <w:p>
+      <w:pPr>
+        <w:rPr>
+          <w:lang w:val="en-GB"/>
+        </w:rPr>
+      </w:pPr>
+      <w:r>
+        <w:rPr>
+          <w:lang w:val="en-GB"/>
+        </w:rPr>
+        <w:t>The platform used for developing this solution will be Amazon Web Services (AWS), more specifically Amazon Sagemaker. The notebook and python scripts will be run in its instances</w:t>
       </w:r>
       <w:r>
         <w:rPr>
@@ -172,81 +598,135 @@
         </w:rPr>
         <w:t>.</w:t>
       </w:r>
-      <w:r>
-        <w:rPr>
-          <w:lang w:val="en-GB"/>
-        </w:rPr>
-        <w:t xml:space="preserve"> to robots used </w:t>
-      </w:r>
-      <w:r>
-        <w:rPr>
-          <w:lang w:val="en-GB"/>
-        </w:rPr>
-        <w:t xml:space="preserve"> in stock operations. </w:t>
-      </w:r>
-    </w:p>
-    <w:p>
-      <w:pPr>
-        <w:pStyle w:val="Ttulo2"/>
-        <w:rPr>
-          <w:lang w:val="en-GB"/>
-        </w:rPr>
-      </w:pPr>
-      <w:r>
-        <w:rPr>
-          <w:lang w:val="en-GB"/>
-        </w:rPr>
-        <w:t>Solution Statement</w:t>
-      </w:r>
-    </w:p>
-    <w:p>
-      <w:pPr>
-        <w:rPr>
-          <w:lang w:val="en-GB"/>
-        </w:rPr>
-      </w:pPr>
-      <w:r>
-        <w:rPr>
-          <w:lang w:val="en-GB"/>
-        </w:rPr>
-        <w:t xml:space="preserve">The chosen method to </w:t>
-      </w:r>
-      <w:r>
-        <w:rPr>
-          <w:lang w:val="en-GB"/>
-        </w:rPr>
-        <w:t xml:space="preserve">solve the proposed problem </w:t>
-      </w:r>
-      <w:r>
-        <w:rPr>
-          <w:lang w:val="en-GB"/>
-        </w:rPr>
-        <w:t xml:space="preserve">is to give robots, and consequently the </w:t>
-      </w:r>
-      <w:r>
-        <w:rPr>
-          <w:lang w:val="en-GB"/>
-        </w:rPr>
-        <w:t xml:space="preserve">controlling </w:t>
-      </w:r>
-      <w:r>
-        <w:rPr>
-          <w:lang w:val="en-GB"/>
-        </w:rPr>
-        <w:t>system, the ability to identify the number of items being transported in bins used for storage.</w:t>
-      </w:r>
-    </w:p>
-    <w:p>
-      <w:pPr>
-        <w:rPr>
-          <w:lang w:val="en-GB"/>
-        </w:rPr>
-      </w:pPr>
-      <w:r>
-        <w:rPr>
-          <w:lang w:val="en-GB"/>
-        </w:rPr>
-        <w:t>It is assumed that this capability could reduce time and possible mistakes in storage management processes.</w:t>
+    </w:p>
+    <w:p>
+      <w:pPr>
+        <w:rPr>
+          <w:lang w:val="en-GB"/>
+        </w:rPr>
+      </w:pPr>
+      <w:r>
+        <w:rPr>
+          <w:lang w:val="en-GB"/>
+        </w:rPr>
+        <w:t>As observed during the Problem Statement section, the solution can also be detailed into categories:</w:t>
+      </w:r>
+    </w:p>
+    <w:p>
+      <w:pPr>
+        <w:pStyle w:val="Ttulo3"/>
+        <w:rPr>
+          <w:lang w:val="en-GB"/>
+        </w:rPr>
+      </w:pPr>
+      <w:r>
+        <w:rPr>
+          <w:lang w:val="en-GB"/>
+        </w:rPr>
+        <w:t>Quantification</w:t>
+      </w:r>
+    </w:p>
+    <w:p>
+      <w:pPr>
+        <w:rPr>
+          <w:lang w:val="en-GB"/>
+        </w:rPr>
+      </w:pPr>
+      <w:r>
+        <w:rPr>
+          <w:lang w:val="en-GB"/>
+        </w:rPr>
+        <w:t xml:space="preserve">The </w:t>
+      </w:r>
+      <w:r>
+        <w:rPr>
+          <w:lang w:val="en-GB"/>
+        </w:rPr>
+        <w:t>quantitative aspect of the solution is summarized</w:t>
+      </w:r>
+      <w:r>
+        <w:rPr>
+          <w:lang w:val="en-GB"/>
+        </w:rPr>
+        <w:t xml:space="preserve"> by the number images that are correctly classified regarding the number of items being portrayed in each of the images.</w:t>
+      </w:r>
+    </w:p>
+    <w:p>
+      <w:pPr>
+        <w:pStyle w:val="Ttulo3"/>
+        <w:rPr>
+          <w:lang w:val="en-GB"/>
+        </w:rPr>
+      </w:pPr>
+      <w:r>
+        <w:rPr>
+          <w:lang w:val="en-GB"/>
+        </w:rPr>
+        <w:t>Measurability</w:t>
+      </w:r>
+    </w:p>
+    <w:p>
+      <w:pPr>
+        <w:rPr>
+          <w:lang w:val="en-GB"/>
+        </w:rPr>
+      </w:pPr>
+      <w:r>
+        <w:rPr>
+          <w:lang w:val="en-GB"/>
+        </w:rPr>
+        <w:t xml:space="preserve">In order to provide measurability to the solution, the concept of accuracy is used for evaluating the results output by the ML classification model created in this project. </w:t>
+      </w:r>
+      <w:r>
+        <w:rPr>
+          <w:lang w:val="en-GB"/>
+        </w:rPr>
+        <w:t xml:space="preserve">That is, the ratio </w:t>
+      </w:r>
+      <w:r>
+        <w:rPr>
+          <w:lang w:val="en-GB"/>
+        </w:rPr>
+        <w:t>between</w:t>
+      </w:r>
+      <w:r>
+        <w:rPr>
+          <w:lang w:val="en-GB"/>
+        </w:rPr>
+        <w:t xml:space="preserve"> corrected classified images and all images examined.</w:t>
+      </w:r>
+    </w:p>
+    <w:p>
+      <w:pPr>
+        <w:pStyle w:val="Ttulo3"/>
+        <w:rPr>
+          <w:lang w:val="en-GB"/>
+        </w:rPr>
+      </w:pPr>
+      <w:r>
+        <w:rPr>
+          <w:lang w:val="en-GB"/>
+        </w:rPr>
+        <w:t>Replicability</w:t>
+      </w:r>
+    </w:p>
+    <w:p>
+      <w:pPr>
+        <w:rPr>
+          <w:lang w:val="en-GB"/>
+        </w:rPr>
+      </w:pPr>
+      <w:r>
+        <w:rPr>
+          <w:lang w:val="en-GB"/>
+        </w:rPr>
+        <w:t xml:space="preserve">The dataset used for the development of the solution can be easily downloaded and all of the steps taken during the execution of this project will be recorded in a jupyter notebook and a python training script. Additionally, </w:t>
+      </w:r>
+      <w:r>
+        <w:rPr>
+          <w:lang w:val="en-GB"/>
+        </w:rPr>
+        <w:t>all the packages used in this project are already public and commonly used by the community. Therefore, anyone interested in replicating the solution should be able to do so without problems.</w:t>
       </w:r>
     </w:p>
     <w:p>
@@ -399,8 +879,10 @@
       </w:pPr>
       <w:r>
         <w:rPr>
-          <w:lang w:val="en-GB"/>
-        </w:rPr>
+          <w:highlight w:val="yellow"/>
+          <w:lang w:val="en-GB"/>
+        </w:rPr>
+        <w:lastRenderedPageBreak/>
         <w:t>Benchmark Model</w:t>
       </w:r>
     </w:p>
@@ -480,7 +962,6 @@
         <w:rPr>
           <w:lang w:val="en-GB"/>
         </w:rPr>
-        <w:lastRenderedPageBreak/>
         <w:t>Evaluation Metrics</w:t>
       </w:r>
     </w:p>
@@ -519,6 +1000,7 @@
       </w:pPr>
       <w:r>
         <w:rPr>
+          <w:highlight w:val="yellow"/>
           <w:lang w:val="en-GB"/>
         </w:rPr>
         <w:t>Project Design</w:t>
@@ -669,6 +1151,106 @@
           <w:lang w:val="en-GB"/>
         </w:rPr>
         <w:t>All steps will be recorded in a jupyter notebook and a python training script to ensure replicability.</w:t>
+      </w:r>
+    </w:p>
+    <w:p>
+      <w:pPr>
+        <w:pStyle w:val="Ttulo2"/>
+        <w:rPr>
+          <w:lang w:val="en-GB"/>
+        </w:rPr>
+      </w:pPr>
+      <w:r>
+        <w:rPr>
+          <w:lang w:val="en-GB"/>
+        </w:rPr>
+        <w:t>References</w:t>
+      </w:r>
+    </w:p>
+    <w:p>
+      <w:pPr>
+        <w:rPr>
+          <w:lang w:val="en-GB"/>
+        </w:rPr>
+      </w:pPr>
+      <w:r>
+        <w:rPr>
+          <w:lang w:val="en-GB"/>
+        </w:rPr>
+        <w:t xml:space="preserve">[1] </w:t>
+      </w:r>
+      <w:r>
+        <w:rPr>
+          <w:lang w:val="en-GB"/>
+        </w:rPr>
+        <w:t>How Artificial Intelligence Revolutionized Computer Vision: A Brief History</w:t>
+      </w:r>
+      <w:r>
+        <w:rPr>
+          <w:lang w:val="en-GB"/>
+        </w:rPr>
+        <w:t xml:space="preserve">. </w:t>
+      </w:r>
+      <w:r>
+        <w:rPr>
+          <w:lang w:val="en-GB"/>
+        </w:rPr>
+        <w:t>(</w:t>
+      </w:r>
+      <w:r>
+        <w:rPr>
+          <w:lang w:val="en-GB"/>
+        </w:rPr>
+        <w:t xml:space="preserve">2019, May 16). </w:t>
+      </w:r>
+      <w:r>
+        <w:rPr>
+          <w:lang w:val="en-GB"/>
+        </w:rPr>
+        <w:t xml:space="preserve">Motion Metrics. </w:t>
+      </w:r>
+      <w:r>
+        <w:rPr>
+          <w:lang w:val="en-GB"/>
+        </w:rPr>
+        <w:t>https://www.motionmetrics.com/how-artificial-intelligence-revolutionized-computer-vision-a-brief-</w:t>
+      </w:r>
+      <w:r>
+        <w:rPr>
+          <w:lang w:val="en-GB"/>
+        </w:rPr>
+        <w:t>h</w:t>
+      </w:r>
+      <w:r>
+        <w:rPr>
+          <w:lang w:val="en-GB"/>
+        </w:rPr>
+        <w:t>istory/#:~:text=Computer%20vision%20began%20in%20earnest,that%20could%20transform%20the%20world.</w:t>
+      </w:r>
+    </w:p>
+    <w:p>
+      <w:pPr>
+        <w:rPr>
+          <w:lang w:val="en-GB"/>
+        </w:rPr>
+      </w:pPr>
+      <w:r>
+        <w:rPr>
+          <w:lang w:val="en-GB"/>
+        </w:rPr>
+        <w:t xml:space="preserve">[2] </w:t>
+      </w:r>
+      <w:r>
+        <w:rPr>
+          <w:lang w:val="en-GB"/>
+        </w:rPr>
+        <w:t xml:space="preserve">Computer Vision. (n.d.). Wikipedia. </w:t>
+      </w:r>
+      <w:r>
+        <w:rPr>
+          <w:lang w:val="en-GB"/>
+        </w:rPr>
+        <w:t>https://en.wikipedia.org/wiki/Computer_vision</w:t>
       </w:r>
     </w:p>
     <w:p>
@@ -712,10 +1294,10 @@
 <file path=word/numbering.xml><?xml version="1.0" encoding="utf-8"?>
 <w:numbering xmlns:wpc="http://schemas.microsoft.com/office/word/2010/wordprocessingCanvas" xmlns:cx="http://schemas.microsoft.com/office/drawing/2014/chartex" xmlns:cx1="http://schemas.microsoft.com/office/drawing/2015/9/8/chartex" xmlns:cx2="http://schemas.microsoft.com/office/drawing/2015/10/21/chartex" xmlns:cx3="http://schemas.microsoft.com/office/drawing/2016/5/9/chartex" xmlns:cx4="http://schemas.microsoft.com/office/drawing/2016/5/10/chartex" xmlns:cx5="http://schemas.microsoft.com/office/drawing/2016/5/11/chartex" xmlns:cx6="http://schemas.microsoft.com/office/drawing/2016/5/12/chartex" xmlns:cx7="http://schemas.microsoft.com/office/drawing/2016/5/13/chartex" xmlns:cx8="http://schemas.microsoft.com/office/drawing/2016/5/14/chartex" xmlns:mc="http://schemas.openxmlformats.org/markup-compatibility/2006" xmlns:aink="http://schemas.microsoft.com/office/drawing/2016/ink" xmlns:am3d="http://schemas.microsoft.com/office/drawing/2017/model3d" xmlns:o="urn:schemas-microsoft-com:office:office" xmlns:r="http://schemas.openxmlformats.org/officeDocument/2006/relationships" xmlns:m="http://schemas.openxmlformats.org/officeDocument/2006/math" xmlns:v="urn:schemas-microsoft-com:vml" xmlns:wp14="http://schemas.microsoft.com/office/word/2010/wordprocessingDrawing" xmlns:wp="http://schemas.openxmlformats.org/drawingml/2006/wordprocessingDrawing" xmlns:w10="urn:schemas-microsoft-com:office:word" xmlns:w="http://schemas.openxmlformats.org/wordprocessingml/2006/main" xmlns:w14="http://schemas.microsoft.com/office/word/2010/wordml" xmlns:w15="http://schemas.microsoft.com/office/word/2012/wordml" xmlns:w16cex="http://schemas.microsoft.com/office/word/2018/wordml/cex" xmlns:w16cid="http://schemas.microsoft.com/office/word/2016/wordml/cid" xmlns:w16="http://schemas.microsoft.com/office/word/2018/wordml" xmlns:w16sdtdh="http://schemas.microsoft.com/office/word/2020/wordml/sdtdatahash" xmlns:w16se="http://schemas.microsoft.com/office/word/2015/wordml/symex" xmlns:wpg="http://schemas.microsoft.com/office/word/2010/wordprocessingGroup" xmlns:wpi="http://schemas.microsoft.com/office/word/2010/wordprocessingInk" xmlns:wne="http://schemas.microsoft.com/office/word/2006/wordml" xmlns:wps="http://schemas.microsoft.com/office/word/2010/wordprocessingShape" mc:Ignorable="w14 w15 w16se w16cid w16 w16cex w16sdtdh wp14">
   <w:abstractNum w:abstractNumId="0" w15:restartNumberingAfterBreak="0">
-    <w:nsid w:val="75B27954"/>
+    <w:nsid w:val="4E431BF2"/>
     <w:multiLevelType w:val="hybridMultilevel"/>
-    <w:tmpl w:val="207CAF8C"/>
-    <w:lvl w:ilvl="0" w:tplc="E0F49824">
+    <w:tmpl w:val="30FEC602"/>
+    <w:lvl w:ilvl="0" w:tplc="70001A82">
       <w:numFmt w:val="bullet"/>
       <w:lvlText w:val="-"/>
       <w:lvlJc w:val="left"/>
@@ -823,7 +1405,122 @@
       </w:rPr>
     </w:lvl>
   </w:abstractNum>
+  <w:abstractNum w:abstractNumId="1" w15:restartNumberingAfterBreak="0">
+    <w:nsid w:val="75B27954"/>
+    <w:multiLevelType w:val="hybridMultilevel"/>
+    <w:tmpl w:val="207CAF8C"/>
+    <w:lvl w:ilvl="0" w:tplc="E0F49824">
+      <w:numFmt w:val="bullet"/>
+      <w:lvlText w:val="-"/>
+      <w:lvlJc w:val="left"/>
+      <w:pPr>
+        <w:ind w:left="720" w:hanging="360"/>
+      </w:pPr>
+      <w:rPr>
+        <w:rFonts w:ascii="Calibri" w:eastAsiaTheme="minorHAnsi" w:hAnsi="Calibri" w:cs="Calibri" w:hint="default"/>
+      </w:rPr>
+    </w:lvl>
+    <w:lvl w:ilvl="1" w:tplc="04160003" w:tentative="1">
+      <w:start w:val="1"/>
+      <w:numFmt w:val="bullet"/>
+      <w:lvlText w:val="o"/>
+      <w:lvlJc w:val="left"/>
+      <w:pPr>
+        <w:ind w:left="1440" w:hanging="360"/>
+      </w:pPr>
+      <w:rPr>
+        <w:rFonts w:ascii="Courier New" w:hAnsi="Courier New" w:cs="Courier New" w:hint="default"/>
+      </w:rPr>
+    </w:lvl>
+    <w:lvl w:ilvl="2" w:tplc="04160005" w:tentative="1">
+      <w:start w:val="1"/>
+      <w:numFmt w:val="bullet"/>
+      <w:lvlText w:val=""/>
+      <w:lvlJc w:val="left"/>
+      <w:pPr>
+        <w:ind w:left="2160" w:hanging="360"/>
+      </w:pPr>
+      <w:rPr>
+        <w:rFonts w:ascii="Wingdings" w:hAnsi="Wingdings" w:hint="default"/>
+      </w:rPr>
+    </w:lvl>
+    <w:lvl w:ilvl="3" w:tplc="04160001" w:tentative="1">
+      <w:start w:val="1"/>
+      <w:numFmt w:val="bullet"/>
+      <w:lvlText w:val=""/>
+      <w:lvlJc w:val="left"/>
+      <w:pPr>
+        <w:ind w:left="2880" w:hanging="360"/>
+      </w:pPr>
+      <w:rPr>
+        <w:rFonts w:ascii="Symbol" w:hAnsi="Symbol" w:hint="default"/>
+      </w:rPr>
+    </w:lvl>
+    <w:lvl w:ilvl="4" w:tplc="04160003" w:tentative="1">
+      <w:start w:val="1"/>
+      <w:numFmt w:val="bullet"/>
+      <w:lvlText w:val="o"/>
+      <w:lvlJc w:val="left"/>
+      <w:pPr>
+        <w:ind w:left="3600" w:hanging="360"/>
+      </w:pPr>
+      <w:rPr>
+        <w:rFonts w:ascii="Courier New" w:hAnsi="Courier New" w:cs="Courier New" w:hint="default"/>
+      </w:rPr>
+    </w:lvl>
+    <w:lvl w:ilvl="5" w:tplc="04160005" w:tentative="1">
+      <w:start w:val="1"/>
+      <w:numFmt w:val="bullet"/>
+      <w:lvlText w:val=""/>
+      <w:lvlJc w:val="left"/>
+      <w:pPr>
+        <w:ind w:left="4320" w:hanging="360"/>
+      </w:pPr>
+      <w:rPr>
+        <w:rFonts w:ascii="Wingdings" w:hAnsi="Wingdings" w:hint="default"/>
+      </w:rPr>
+    </w:lvl>
+    <w:lvl w:ilvl="6" w:tplc="04160001" w:tentative="1">
+      <w:start w:val="1"/>
+      <w:numFmt w:val="bullet"/>
+      <w:lvlText w:val=""/>
+      <w:lvlJc w:val="left"/>
+      <w:pPr>
+        <w:ind w:left="5040" w:hanging="360"/>
+      </w:pPr>
+      <w:rPr>
+        <w:rFonts w:ascii="Symbol" w:hAnsi="Symbol" w:hint="default"/>
+      </w:rPr>
+    </w:lvl>
+    <w:lvl w:ilvl="7" w:tplc="04160003" w:tentative="1">
+      <w:start w:val="1"/>
+      <w:numFmt w:val="bullet"/>
+      <w:lvlText w:val="o"/>
+      <w:lvlJc w:val="left"/>
+      <w:pPr>
+        <w:ind w:left="5760" w:hanging="360"/>
+      </w:pPr>
+      <w:rPr>
+        <w:rFonts w:ascii="Courier New" w:hAnsi="Courier New" w:cs="Courier New" w:hint="default"/>
+      </w:rPr>
+    </w:lvl>
+    <w:lvl w:ilvl="8" w:tplc="04160005" w:tentative="1">
+      <w:start w:val="1"/>
+      <w:numFmt w:val="bullet"/>
+      <w:lvlText w:val=""/>
+      <w:lvlJc w:val="left"/>
+      <w:pPr>
+        <w:ind w:left="6480" w:hanging="360"/>
+      </w:pPr>
+      <w:rPr>
+        <w:rFonts w:ascii="Wingdings" w:hAnsi="Wingdings" w:hint="default"/>
+      </w:rPr>
+    </w:lvl>
+  </w:abstractNum>
   <w:num w:numId="1">
+    <w:abstractNumId w:val="1"/>
+  </w:num>
+  <w:num w:numId="2">
     <w:abstractNumId w:val="0"/>
   </w:num>
 </w:numbering>
@@ -1275,6 +1972,28 @@
       <w:szCs w:val="26"/>
     </w:rPr>
   </w:style>
+  <w:style w:type="paragraph" w:styleId="Ttulo3">
+    <w:name w:val="heading 3"/>
+    <w:basedOn w:val="Normal"/>
+    <w:next w:val="Normal"/>
+    <w:link w:val="Ttulo3Char"/>
+    <w:uiPriority w:val="9"/>
+    <w:unhideWhenUsed/>
+    <w:qFormat/>
+    <w:rsid w:val="005C0AD6"/>
+    <w:pPr>
+      <w:keepNext/>
+      <w:keepLines/>
+      <w:spacing w:before="40" w:after="0"/>
+      <w:outlineLvl w:val="2"/>
+    </w:pPr>
+    <w:rPr>
+      <w:rFonts w:asciiTheme="majorHAnsi" w:eastAsiaTheme="majorEastAsia" w:hAnsiTheme="majorHAnsi" w:cstheme="majorBidi"/>
+      <w:color w:val="1F4D78" w:themeColor="accent1" w:themeShade="7F"/>
+      <w:sz w:val="24"/>
+      <w:szCs w:val="24"/>
+    </w:rPr>
+  </w:style>
   <w:style w:type="character" w:default="1" w:styleId="Fontepargpadro">
     <w:name w:val="Default Paragraph Font"/>
     <w:uiPriority w:val="1"/>
@@ -1372,6 +2091,19 @@
     <w:rPr>
       <w:color w:val="954F72" w:themeColor="followedHyperlink"/>
       <w:u w:val="single"/>
+    </w:rPr>
+  </w:style>
+  <w:style w:type="character" w:customStyle="1" w:styleId="Ttulo3Char">
+    <w:name w:val="Título 3 Char"/>
+    <w:basedOn w:val="Fontepargpadro"/>
+    <w:link w:val="Ttulo3"/>
+    <w:uiPriority w:val="9"/>
+    <w:rsid w:val="005C0AD6"/>
+    <w:rPr>
+      <w:rFonts w:asciiTheme="majorHAnsi" w:eastAsiaTheme="majorEastAsia" w:hAnsiTheme="majorHAnsi" w:cstheme="majorBidi"/>
+      <w:color w:val="1F4D78" w:themeColor="accent1" w:themeShade="7F"/>
+      <w:sz w:val="24"/>
+      <w:szCs w:val="24"/>
     </w:rPr>
   </w:style>
 </w:styles>

</xml_diff>

<commit_message>
New version of proposal
</commit_message>
<xml_diff>
--- a/proposal.docx
+++ b/proposal.docx
@@ -636,19 +636,7 @@
         <w:rPr>
           <w:lang w:val="en-GB"/>
         </w:rPr>
-        <w:t xml:space="preserve">The </w:t>
-      </w:r>
-      <w:r>
-        <w:rPr>
-          <w:lang w:val="en-GB"/>
-        </w:rPr>
-        <w:t>quantitative aspect of the solution is summarized</w:t>
-      </w:r>
-      <w:r>
-        <w:rPr>
-          <w:lang w:val="en-GB"/>
-        </w:rPr>
-        <w:t xml:space="preserve"> by the number images that are correctly classified regarding the number of items being portrayed in each of the images.</w:t>
+        <w:t>The quantitative aspect of the solution is summarized by the number images that are correctly classified regarding the number of items being portrayed in each of the images.</w:t>
       </w:r>
     </w:p>
     <w:p>
@@ -675,13 +663,7 @@
         <w:rPr>
           <w:lang w:val="en-GB"/>
         </w:rPr>
-        <w:t xml:space="preserve">In order to provide measurability to the solution, the concept of accuracy is used for evaluating the results output by the ML classification model created in this project. </w:t>
-      </w:r>
-      <w:r>
-        <w:rPr>
-          <w:lang w:val="en-GB"/>
-        </w:rPr>
-        <w:t xml:space="preserve">That is, the ratio </w:t>
+        <w:t xml:space="preserve">In order to provide measurability to the solution, the concept of accuracy is used for evaluating the results output by the ML classification model created in this project. That is, the ratio </w:t>
       </w:r>
       <w:r>
         <w:rPr>
@@ -879,7 +861,6 @@
       </w:pPr>
       <w:r>
         <w:rPr>
-          <w:highlight w:val="yellow"/>
           <w:lang w:val="en-GB"/>
         </w:rPr>
         <w:lastRenderedPageBreak/>
@@ -909,6 +890,315 @@
         <w:rPr>
           <w:lang w:val="en-GB"/>
         </w:rPr>
+        <w:t xml:space="preserve">The ResNet architecture was a response to a problem that appeared as Convolutional Neural Networks (CNNs) were rising in popularity in the 2010s: as more studies were performed where the number on convolutional layers was being gradually increased, it was observed that the training and testing errors were growing instead of diminishing, as observed in the following Figure. </w:t>
+      </w:r>
+    </w:p>
+    <w:p>
+      <w:pPr>
+        <w:keepNext/>
+        <w:jc w:val="center"/>
+      </w:pPr>
+      <w:r>
+        <w:rPr>
+          <w:lang w:val="en-GB"/>
+        </w:rPr>
+        <w:drawing>
+          <wp:inline distT="0" distB="0" distL="0" distR="0" wp14:anchorId="573B9E06" wp14:editId="31E33AE1">
+            <wp:extent cx="5400040" cy="1797685"/>
+            <wp:effectExtent l="0" t="0" r="0" b="0"/>
+            <wp:docPr id="2" name="Imagem 2" descr="Gráfico, Diagrama&#10;&#10;Descrição gerada automaticamente com confiança média"/>
+            <wp:cNvGraphicFramePr>
+              <a:graphicFrameLocks xmlns:a="http://schemas.openxmlformats.org/drawingml/2006/main" noChangeAspect="1"/>
+            </wp:cNvGraphicFramePr>
+            <a:graphic xmlns:a="http://schemas.openxmlformats.org/drawingml/2006/main">
+              <a:graphicData uri="http://schemas.openxmlformats.org/drawingml/2006/picture">
+                <pic:pic xmlns:pic="http://schemas.openxmlformats.org/drawingml/2006/picture">
+                  <pic:nvPicPr>
+                    <pic:cNvPr id="2" name="Imagem 2" descr="Gráfico, Diagrama&#10;&#10;Descrição gerada automaticamente com confiança média"/>
+                    <pic:cNvPicPr/>
+                  </pic:nvPicPr>
+                  <pic:blipFill>
+                    <a:blip r:embed="rId6"/>
+                    <a:stretch>
+                      <a:fillRect/>
+                    </a:stretch>
+                  </pic:blipFill>
+                  <pic:spPr>
+                    <a:xfrm>
+                      <a:off x="0" y="0"/>
+                      <a:ext cx="5400040" cy="1797685"/>
+                    </a:xfrm>
+                    <a:prstGeom prst="rect">
+                      <a:avLst/>
+                    </a:prstGeom>
+                  </pic:spPr>
+                </pic:pic>
+              </a:graphicData>
+            </a:graphic>
+          </wp:inline>
+        </w:drawing>
+      </w:r>
+    </w:p>
+    <w:p>
+      <w:pPr>
+        <w:pStyle w:val="Legenda"/>
+        <w:jc w:val="center"/>
+        <w:rPr>
+          <w:lang w:val="en-GB"/>
+        </w:rPr>
+      </w:pPr>
+      <w:r>
+        <w:rPr>
+          <w:lang w:val="en-GB"/>
+        </w:rPr>
+        <w:t xml:space="preserve">Figure </w:t>
+      </w:r>
+      <w:r>
+        <w:fldChar w:fldCharType="begin"/>
+      </w:r>
+      <w:r>
+        <w:rPr>
+          <w:lang w:val="en-GB"/>
+        </w:rPr>
+        <w:instrText xml:space="preserve"> SEQ Figure \* ARABIC </w:instrText>
+      </w:r>
+      <w:r>
+        <w:fldChar w:fldCharType="separate"/>
+      </w:r>
+      <w:r>
+        <w:rPr>
+          <w:noProof/>
+          <w:lang w:val="en-GB"/>
+        </w:rPr>
+        <w:t>1</w:t>
+      </w:r>
+      <w:r>
+        <w:fldChar w:fldCharType="end"/>
+      </w:r>
+      <w:r>
+        <w:rPr>
+          <w:lang w:val="en-GB"/>
+        </w:rPr>
+        <w:t xml:space="preserve"> - Performance Comparison between CNNs with different number of layers (source: </w:t>
+      </w:r>
+      <w:hyperlink r:id="rId7" w:history="1">
+        <w:r>
+          <w:rPr>
+            <w:rStyle w:val="Hyperlink"/>
+            <w:lang w:val="en-GB"/>
+          </w:rPr>
+          <w:t>https://www.geeksforgeeks.org/residual-networks-resnet-deep-learning</w:t>
+        </w:r>
+      </w:hyperlink>
+      <w:r>
+        <w:rPr>
+          <w:lang w:val="en-GB"/>
+        </w:rPr>
+        <w:t>)</w:t>
+      </w:r>
+    </w:p>
+    <w:p>
+      <w:pPr>
+        <w:rPr>
+          <w:lang w:val="en-GB"/>
+        </w:rPr>
+      </w:pPr>
+      <w:r>
+        <w:rPr>
+          <w:lang w:val="en-GB"/>
+        </w:rPr>
+        <w:t>The presented Figure also dismisses the idea of overfitting since it is not just the testing error that is greater for a deeper network, the same occurrence can be seen in training.</w:t>
+      </w:r>
+    </w:p>
+    <w:p>
+      <w:pPr>
+        <w:rPr>
+          <w:lang w:val="en-GB"/>
+        </w:rPr>
+      </w:pPr>
+      <w:r>
+        <w:rPr>
+          <w:lang w:val="en-GB"/>
+        </w:rPr>
+        <w:t xml:space="preserve">Research has found out that this was caused by vanishing/exploding gradients, </w:t>
+      </w:r>
+      <w:r>
+        <w:rPr>
+          <w:lang w:val="en-GB"/>
+        </w:rPr>
+        <w:t>whereas</w:t>
+      </w:r>
+      <w:r>
+        <w:rPr>
+          <w:lang w:val="en-GB"/>
+        </w:rPr>
+        <w:t xml:space="preserve"> the gradients are back propagated to earlier layers, the repeated multiplications performed could turn said gradient either too small (vanishing gradient) or too big (exploding gradient).</w:t>
+      </w:r>
+    </w:p>
+    <w:p>
+      <w:pPr>
+        <w:rPr>
+          <w:lang w:val="en-GB"/>
+        </w:rPr>
+      </w:pPr>
+      <w:r>
+        <w:rPr>
+          <w:lang w:val="en-GB"/>
+        </w:rPr>
+        <w:t>The ResNet introduced the concept of the Residual Block, where the technique called skip connections allowed skipping training from a few layers and connecting directly to the output. Therefore, instead of learning from the underlying mapping, the network would benefit from fitting the residual mapping.</w:t>
+      </w:r>
+    </w:p>
+    <w:p>
+      <w:pPr>
+        <w:rPr>
+          <w:lang w:val="en-GB"/>
+        </w:rPr>
+      </w:pPr>
+      <w:r>
+        <w:rPr>
+          <w:lang w:val="en-GB"/>
+        </w:rPr>
+        <w:t>The advantage of this approach is to</w:t>
+      </w:r>
+      <w:r>
+        <w:rPr>
+          <w:lang w:val="en-GB"/>
+        </w:rPr>
+        <w:t xml:space="preserve"> allow skipping by regularization of any layer that would hurt the network performance by generating vanishing/exploding gradients.</w:t>
+      </w:r>
+      <w:r>
+        <w:rPr>
+          <w:lang w:val="en-GB"/>
+        </w:rPr>
+        <w:t xml:space="preserve"> [3, 4]</w:t>
+      </w:r>
+    </w:p>
+    <w:p>
+      <w:pPr>
+        <w:rPr>
+          <w:lang w:val="en-GB"/>
+        </w:rPr>
+      </w:pPr>
+      <w:r>
+        <w:rPr>
+          <w:lang w:val="en-GB"/>
+        </w:rPr>
+        <w:t>The next Figure shows ResNet architecture compared to previous networks that inspired it.</w:t>
+      </w:r>
+    </w:p>
+    <w:p>
+      <w:pPr>
+        <w:keepNext/>
+        <w:jc w:val="center"/>
+      </w:pPr>
+      <w:r>
+        <w:rPr>
+          <w:noProof/>
+        </w:rPr>
+        <w:lastRenderedPageBreak/>
+        <w:drawing>
+          <wp:inline distT="0" distB="0" distL="0" distR="0" wp14:anchorId="1DA9E5AD" wp14:editId="5CAB35A8">
+            <wp:extent cx="3473942" cy="7983110"/>
+            <wp:effectExtent l="0" t="0" r="0" b="0"/>
+            <wp:docPr id="3" name="Imagem 3" descr="Diagrama, Gráfico de caixa estreita&#10;&#10;Descrição gerada automaticamente"/>
+            <wp:cNvGraphicFramePr>
+              <a:graphicFrameLocks xmlns:a="http://schemas.openxmlformats.org/drawingml/2006/main" noChangeAspect="1"/>
+            </wp:cNvGraphicFramePr>
+            <a:graphic xmlns:a="http://schemas.openxmlformats.org/drawingml/2006/main">
+              <a:graphicData uri="http://schemas.openxmlformats.org/drawingml/2006/picture">
+                <pic:pic xmlns:pic="http://schemas.openxmlformats.org/drawingml/2006/picture">
+                  <pic:nvPicPr>
+                    <pic:cNvPr id="3" name="Imagem 3" descr="Diagrama, Gráfico de caixa estreita&#10;&#10;Descrição gerada automaticamente"/>
+                    <pic:cNvPicPr>
+                      <a:picLocks noChangeAspect="1" noChangeArrowheads="1"/>
+                    </pic:cNvPicPr>
+                  </pic:nvPicPr>
+                  <pic:blipFill>
+                    <a:blip r:embed="rId8">
+                      <a:extLst>
+                        <a:ext uri="{28A0092B-C50C-407E-A947-70E740481C1C}">
+                          <a14:useLocalDpi xmlns:a14="http://schemas.microsoft.com/office/drawing/2010/main" val="0"/>
+                        </a:ext>
+                      </a:extLst>
+                    </a:blip>
+                    <a:srcRect/>
+                    <a:stretch>
+                      <a:fillRect/>
+                    </a:stretch>
+                  </pic:blipFill>
+                  <pic:spPr bwMode="auto">
+                    <a:xfrm>
+                      <a:off x="0" y="0"/>
+                      <a:ext cx="3483736" cy="8005617"/>
+                    </a:xfrm>
+                    <a:prstGeom prst="rect">
+                      <a:avLst/>
+                    </a:prstGeom>
+                    <a:noFill/>
+                    <a:ln>
+                      <a:noFill/>
+                    </a:ln>
+                  </pic:spPr>
+                </pic:pic>
+              </a:graphicData>
+            </a:graphic>
+          </wp:inline>
+        </w:drawing>
+      </w:r>
+    </w:p>
+    <w:p>
+      <w:pPr>
+        <w:pStyle w:val="Legenda"/>
+        <w:jc w:val="center"/>
+        <w:rPr>
+          <w:lang w:val="en-GB"/>
+        </w:rPr>
+      </w:pPr>
+      <w:r>
+        <w:rPr>
+          <w:lang w:val="en-GB"/>
+        </w:rPr>
+        <w:t xml:space="preserve">Figure </w:t>
+      </w:r>
+      <w:r>
+        <w:fldChar w:fldCharType="begin"/>
+      </w:r>
+      <w:r>
+        <w:rPr>
+          <w:lang w:val="en-GB"/>
+        </w:rPr>
+        <w:instrText xml:space="preserve"> SEQ Figure \* ARABIC </w:instrText>
+      </w:r>
+      <w:r>
+        <w:fldChar w:fldCharType="separate"/>
+      </w:r>
+      <w:r>
+        <w:rPr>
+          <w:noProof/>
+          <w:lang w:val="en-GB"/>
+        </w:rPr>
+        <w:t>2</w:t>
+      </w:r>
+      <w:r>
+        <w:fldChar w:fldCharType="end"/>
+      </w:r>
+      <w:r>
+        <w:rPr>
+          <w:lang w:val="en-GB"/>
+        </w:rPr>
+        <w:t xml:space="preserve"> - The ResNet architecture (source: https://towardsdatascience.com/an-overview-of-resnet-and-its-variants-5281e2f56035)</w:t>
+      </w:r>
+    </w:p>
+    <w:p>
+      <w:pPr>
+        <w:rPr>
+          <w:lang w:val="en-GB"/>
+        </w:rPr>
+      </w:pPr>
+      <w:r>
+        <w:rPr>
+          <w:lang w:val="en-GB"/>
+        </w:rPr>
         <w:t xml:space="preserve">The paper </w:t>
       </w:r>
       <w:r>
@@ -935,7 +1225,7 @@
         </w:rPr>
         <w:t xml:space="preserve"> can be found </w:t>
       </w:r>
-      <w:hyperlink r:id="rId6" w:history="1">
+      <w:hyperlink r:id="rId9" w:history="1">
         <w:r>
           <w:rPr>
             <w:rStyle w:val="Hyperlink"/>
@@ -953,6 +1243,26 @@
     </w:p>
     <w:p>
       <w:pPr>
+        <w:rPr>
+          <w:lang w:val="en-GB"/>
+        </w:rPr>
+      </w:pPr>
+      <w:r>
+        <w:rPr>
+          <w:lang w:val="en-GB"/>
+        </w:rPr>
+        <w:lastRenderedPageBreak/>
+        <w:t>This project will use the convolutional portion of ResNet and finetune its last section (</w:t>
+      </w:r>
+      <w:r>
+        <w:rPr>
+          <w:lang w:val="en-GB"/>
+        </w:rPr>
+        <w:t>the fully connected layers) as an attempt to optimize accuracy for the Amazon Bin Image Dataset.</w:t>
+      </w:r>
+    </w:p>
+    <w:p>
+      <w:pPr>
         <w:pStyle w:val="Ttulo2"/>
         <w:rPr>
           <w:lang w:val="en-GB"/>
@@ -1000,7 +1310,6 @@
       </w:pPr>
       <w:r>
         <w:rPr>
-          <w:highlight w:val="yellow"/>
           <w:lang w:val="en-GB"/>
         </w:rPr>
         <w:t>Project Design</w:t>
@@ -1036,7 +1345,7 @@
         </w:rPr>
         <w:t xml:space="preserve">Creation of an ETL Pipeline in order to obtain data from the </w:t>
       </w:r>
-      <w:hyperlink r:id="rId7" w:history="1">
+      <w:hyperlink r:id="rId10" w:history="1">
         <w:r>
           <w:rPr>
             <w:rStyle w:val="Hyperlink"/>
@@ -1155,6 +1464,130 @@
     </w:p>
     <w:p>
       <w:pPr>
+        <w:rPr>
+          <w:lang w:val="en-GB"/>
+        </w:rPr>
+      </w:pPr>
+      <w:r>
+        <w:rPr>
+          <w:lang w:val="en-GB"/>
+        </w:rPr>
+        <w:t xml:space="preserve">A workflow representing the planned steps is shown </w:t>
+      </w:r>
+      <w:r>
+        <w:rPr>
+          <w:lang w:val="en-GB"/>
+        </w:rPr>
+        <w:t>in the following Figure</w:t>
+      </w:r>
+      <w:r>
+        <w:rPr>
+          <w:lang w:val="en-GB"/>
+        </w:rPr>
+        <w:t>.</w:t>
+      </w:r>
+    </w:p>
+    <w:p>
+      <w:pPr>
+        <w:keepNext/>
+      </w:pPr>
+      <w:r>
+        <w:rPr>
+          <w:noProof/>
+          <w:lang w:val="en-GB"/>
+        </w:rPr>
+        <w:lastRenderedPageBreak/>
+        <w:drawing>
+          <wp:inline distT="0" distB="0" distL="0" distR="0" wp14:anchorId="6EEDA6BE" wp14:editId="0B5363B8">
+            <wp:extent cx="5400040" cy="3366135"/>
+            <wp:effectExtent l="0" t="0" r="0" b="5715"/>
+            <wp:docPr id="1" name="Imagem 1" descr="Diagrama&#10;&#10;Descrição gerada automaticamente"/>
+            <wp:cNvGraphicFramePr>
+              <a:graphicFrameLocks xmlns:a="http://schemas.openxmlformats.org/drawingml/2006/main" noChangeAspect="1"/>
+            </wp:cNvGraphicFramePr>
+            <a:graphic xmlns:a="http://schemas.openxmlformats.org/drawingml/2006/main">
+              <a:graphicData uri="http://schemas.openxmlformats.org/drawingml/2006/picture">
+                <pic:pic xmlns:pic="http://schemas.openxmlformats.org/drawingml/2006/picture">
+                  <pic:nvPicPr>
+                    <pic:cNvPr id="1" name="Imagem 1" descr="Diagrama&#10;&#10;Descrição gerada automaticamente"/>
+                    <pic:cNvPicPr/>
+                  </pic:nvPicPr>
+                  <pic:blipFill>
+                    <a:blip r:embed="rId11">
+                      <a:extLst>
+                        <a:ext uri="{28A0092B-C50C-407E-A947-70E740481C1C}">
+                          <a14:useLocalDpi xmlns:a14="http://schemas.microsoft.com/office/drawing/2010/main" val="0"/>
+                        </a:ext>
+                      </a:extLst>
+                    </a:blip>
+                    <a:stretch>
+                      <a:fillRect/>
+                    </a:stretch>
+                  </pic:blipFill>
+                  <pic:spPr>
+                    <a:xfrm>
+                      <a:off x="0" y="0"/>
+                      <a:ext cx="5400040" cy="3366135"/>
+                    </a:xfrm>
+                    <a:prstGeom prst="rect">
+                      <a:avLst/>
+                    </a:prstGeom>
+                  </pic:spPr>
+                </pic:pic>
+              </a:graphicData>
+            </a:graphic>
+          </wp:inline>
+        </w:drawing>
+      </w:r>
+    </w:p>
+    <w:p>
+      <w:pPr>
+        <w:pStyle w:val="Legenda"/>
+        <w:jc w:val="center"/>
+        <w:rPr>
+          <w:lang w:val="en-GB"/>
+        </w:rPr>
+      </w:pPr>
+      <w:r>
+        <w:rPr>
+          <w:lang w:val="en-GB"/>
+        </w:rPr>
+        <w:t xml:space="preserve">Figure </w:t>
+      </w:r>
+      <w:r>
+        <w:fldChar w:fldCharType="begin"/>
+      </w:r>
+      <w:r>
+        <w:rPr>
+          <w:lang w:val="en-GB"/>
+        </w:rPr>
+        <w:instrText xml:space="preserve"> SEQ Figure \* ARABIC </w:instrText>
+      </w:r>
+      <w:r>
+        <w:fldChar w:fldCharType="separate"/>
+      </w:r>
+      <w:r>
+        <w:rPr>
+          <w:noProof/>
+          <w:lang w:val="en-GB"/>
+        </w:rPr>
+        <w:t>3</w:t>
+      </w:r>
+      <w:r>
+        <w:rPr>
+          <w:noProof/>
+        </w:rPr>
+        <w:fldChar w:fldCharType="end"/>
+      </w:r>
+      <w:r>
+        <w:rPr>
+          <w:lang w:val="en-GB"/>
+        </w:rPr>
+        <w:t xml:space="preserve"> - Project Workflow</w:t>
+      </w:r>
+    </w:p>
+    <w:p>
+      <w:pPr>
         <w:pStyle w:val="Ttulo2"/>
         <w:rPr>
           <w:lang w:val="en-GB"/>
@@ -1181,6 +1614,8 @@
       </w:r>
       <w:r>
         <w:rPr>
+          <w:i/>
+          <w:iCs/>
           <w:lang w:val="en-GB"/>
         </w:rPr>
         <w:t>How Artificial Intelligence Revolutionized Computer Vision: A Brief History</w:t>
@@ -1195,37 +1630,22 @@
         <w:rPr>
           <w:lang w:val="en-GB"/>
         </w:rPr>
-        <w:t>(</w:t>
-      </w:r>
-      <w:r>
-        <w:rPr>
-          <w:lang w:val="en-GB"/>
-        </w:rPr>
-        <w:t xml:space="preserve">2019, May 16). </w:t>
-      </w:r>
-      <w:r>
-        <w:rPr>
-          <w:lang w:val="en-GB"/>
-        </w:rPr>
-        <w:t xml:space="preserve">Motion Metrics. </w:t>
-      </w:r>
-      <w:r>
-        <w:rPr>
-          <w:lang w:val="en-GB"/>
-        </w:rPr>
-        <w:t>https://www.motionmetrics.com/how-artificial-intelligence-revolutionized-computer-vision-a-brief-</w:t>
-      </w:r>
-      <w:r>
-        <w:rPr>
-          <w:lang w:val="en-GB"/>
-        </w:rPr>
-        <w:t>h</w:t>
-      </w:r>
-      <w:r>
-        <w:rPr>
-          <w:lang w:val="en-GB"/>
-        </w:rPr>
-        <w:t>istory/#:~:text=Computer%20vision%20began%20in%20earnest,that%20could%20transform%20the%20world.</w:t>
+        <w:t xml:space="preserve">(2019, May 16). Motion Metrics. </w:t>
+      </w:r>
+      <w:hyperlink r:id="rId12" w:history="1">
+        <w:r>
+          <w:rPr>
+            <w:rStyle w:val="Hyperlink"/>
+            <w:lang w:val="en-GB"/>
+          </w:rPr>
+          <w:t>https://www.motionmetrics.com/how-artificial-intelligence-revolutionized-computer-vision-a-brief-history/#:~:text=Computer%20vision%20began%20in%20earnest,that%20could%20transform%20the%20world</w:t>
+        </w:r>
+      </w:hyperlink>
+      <w:r>
+        <w:rPr>
+          <w:lang w:val="en-GB"/>
+        </w:rPr>
+        <w:t>.</w:t>
       </w:r>
     </w:p>
     <w:p>
@@ -1242,44 +1662,99 @@
       </w:r>
       <w:r>
         <w:rPr>
-          <w:lang w:val="en-GB"/>
-        </w:rPr>
-        <w:t xml:space="preserve">Computer Vision. (n.d.). Wikipedia. </w:t>
-      </w:r>
-      <w:r>
-        <w:rPr>
-          <w:lang w:val="en-GB"/>
-        </w:rPr>
-        <w:t>https://en.wikipedia.org/wiki/Computer_vision</w:t>
-      </w:r>
-    </w:p>
-    <w:p>
-      <w:pPr>
-        <w:rPr>
-          <w:lang w:val="en-GB"/>
-        </w:rPr>
-      </w:pPr>
-    </w:p>
-    <w:p>
-      <w:pPr>
-        <w:rPr>
-          <w:lang w:val="en-GB"/>
-        </w:rPr>
-      </w:pPr>
-    </w:p>
-    <w:p>
-      <w:pPr>
-        <w:rPr>
-          <w:lang w:val="en-GB"/>
-        </w:rPr>
-      </w:pPr>
-    </w:p>
-    <w:p>
-      <w:pPr>
-        <w:rPr>
-          <w:lang w:val="en-GB"/>
-        </w:rPr>
-      </w:pPr>
+          <w:i/>
+          <w:iCs/>
+          <w:lang w:val="en-GB"/>
+        </w:rPr>
+        <w:t>Computer Vision</w:t>
+      </w:r>
+      <w:r>
+        <w:rPr>
+          <w:lang w:val="en-GB"/>
+        </w:rPr>
+        <w:t xml:space="preserve">. (n.d.). Wikipedia. </w:t>
+      </w:r>
+      <w:hyperlink r:id="rId13" w:history="1">
+        <w:r>
+          <w:rPr>
+            <w:rStyle w:val="Hyperlink"/>
+            <w:lang w:val="en-GB"/>
+          </w:rPr>
+          <w:t>https://en.wikipedia.org/wiki/Computer_vision</w:t>
+        </w:r>
+      </w:hyperlink>
+    </w:p>
+    <w:p>
+      <w:pPr>
+        <w:rPr>
+          <w:lang w:val="en-GB"/>
+        </w:rPr>
+      </w:pPr>
+      <w:r>
+        <w:rPr>
+          <w:lang w:val="en-GB"/>
+        </w:rPr>
+        <w:t xml:space="preserve">[3] </w:t>
+      </w:r>
+      <w:r>
+        <w:rPr>
+          <w:i/>
+          <w:iCs/>
+          <w:lang w:val="en-GB"/>
+        </w:rPr>
+        <w:t>Residual Networks (ResNet) – Deep Learning</w:t>
+      </w:r>
+      <w:r>
+        <w:rPr>
+          <w:lang w:val="en-GB"/>
+        </w:rPr>
+        <w:t xml:space="preserve">. (2022, January 27). Geeks for Geeks. </w:t>
+      </w:r>
+      <w:hyperlink r:id="rId14" w:history="1">
+        <w:r>
+          <w:rPr>
+            <w:rStyle w:val="Hyperlink"/>
+            <w:lang w:val="en-GB"/>
+          </w:rPr>
+          <w:t>https://www.geeksforgeeks.org/residual-networks-resnet-deep-learning/</w:t>
+        </w:r>
+      </w:hyperlink>
+    </w:p>
+    <w:p>
+      <w:pPr>
+        <w:rPr>
+          <w:lang w:val="en-GB"/>
+        </w:rPr>
+      </w:pPr>
+      <w:r>
+        <w:rPr>
+          <w:lang w:val="en-GB"/>
+        </w:rPr>
+        <w:t xml:space="preserve">[4] Feng, V. </w:t>
+      </w:r>
+      <w:r>
+        <w:rPr>
+          <w:i/>
+          <w:iCs/>
+          <w:lang w:val="en-GB"/>
+        </w:rPr>
+        <w:t>An Overview of ResNet and its Variants</w:t>
+      </w:r>
+      <w:r>
+        <w:rPr>
+          <w:lang w:val="en-GB"/>
+        </w:rPr>
+        <w:t xml:space="preserve">. (2017, July 15). Towards Data Science. </w:t>
+      </w:r>
+      <w:hyperlink r:id="rId15" w:history="1">
+        <w:r>
+          <w:rPr>
+            <w:rStyle w:val="Hyperlink"/>
+            <w:lang w:val="en-GB"/>
+          </w:rPr>
+          <w:t>https://towardsdatascience.com/an-overview-of-resnet-and-its-variants-5281e2f56035</w:t>
+        </w:r>
+      </w:hyperlink>
     </w:p>
     <w:sectPr>
       <w:pgSz w:w="11906" w:h="16838"/>
@@ -2106,6 +2581,25 @@
       <w:szCs w:val="24"/>
     </w:rPr>
   </w:style>
+  <w:style w:type="paragraph" w:styleId="Legenda">
+    <w:name w:val="caption"/>
+    <w:basedOn w:val="Normal"/>
+    <w:next w:val="Normal"/>
+    <w:uiPriority w:val="35"/>
+    <w:unhideWhenUsed/>
+    <w:qFormat/>
+    <w:rsid w:val="00DB5661"/>
+    <w:pPr>
+      <w:spacing w:after="200" w:line="240" w:lineRule="auto"/>
+    </w:pPr>
+    <w:rPr>
+      <w:i/>
+      <w:iCs/>
+      <w:color w:val="44546A" w:themeColor="text2"/>
+      <w:sz w:val="18"/>
+      <w:szCs w:val="18"/>
+    </w:rPr>
+  </w:style>
 </w:styles>
 </file>
 

</xml_diff>